<commit_message>
carregando docs do curso
</commit_message>
<xml_diff>
--- a/Desenvolvendo aplicativos Android com a liguagem Kotlin/Desenvolvendo aplicativos Android com a linguagem Kotlin.docx
+++ b/Desenvolvendo aplicativos Android com a liguagem Kotlin/Desenvolvendo aplicativos Android com a linguagem Kotlin.docx
@@ -766,6 +766,1181 @@
           <w:rtl w:val="0"/>
         </w:rPr>
         <w:t xml:space="preserve">}</w:t>
+      </w:r>
+    </w:p>
+    <w:p>
+      <w:pPr>
+        <w:rPr/>
+      </w:pPr>
+      <w:r>
+        <w:rPr>
+          <w:rtl w:val="0"/>
+        </w:rPr>
+      </w:r>
+    </w:p>
+    <w:p>
+      <w:pPr>
+        <w:rPr>
+          <w:b w:val="1"/>
+        </w:rPr>
+      </w:pPr>
+      <w:r>
+        <w:rPr>
+          <w:b w:val="1"/>
+          <w:rtl w:val="0"/>
+        </w:rPr>
+        <w:t xml:space="preserve">Simplificando funções em apenas uma linha</w:t>
+      </w:r>
+    </w:p>
+    <w:p>
+      <w:pPr>
+        <w:rPr/>
+      </w:pPr>
+      <w:r>
+        <w:rPr>
+          <w:rtl w:val="0"/>
+        </w:rPr>
+        <w:t xml:space="preserve">//somente funções com apenas uma instrução</w:t>
+      </w:r>
+    </w:p>
+    <w:p>
+      <w:pPr>
+        <w:rPr/>
+      </w:pPr>
+      <w:r>
+        <w:rPr>
+          <w:rtl w:val="0"/>
+        </w:rPr>
+      </w:r>
+    </w:p>
+    <w:p>
+      <w:pPr>
+        <w:rPr>
+          <w:b w:val="1"/>
+        </w:rPr>
+      </w:pPr>
+      <w:r>
+        <w:rPr>
+          <w:b w:val="1"/>
+          <w:rtl w:val="0"/>
+        </w:rPr>
+        <w:t xml:space="preserve">Ex1:</w:t>
+      </w:r>
+    </w:p>
+    <w:p>
+      <w:pPr>
+        <w:rPr/>
+      </w:pPr>
+      <w:r>
+        <w:rPr>
+          <w:rtl w:val="0"/>
+        </w:rPr>
+        <w:t xml:space="preserve">//função original</w:t>
+      </w:r>
+    </w:p>
+    <w:p>
+      <w:pPr>
+        <w:rPr/>
+      </w:pPr>
+      <w:r>
+        <w:rPr>
+          <w:rtl w:val="0"/>
+        </w:rPr>
+        <w:t xml:space="preserve">fun hello(nome:String):String{</w:t>
+      </w:r>
+    </w:p>
+    <w:p>
+      <w:pPr>
+        <w:rPr/>
+      </w:pPr>
+      <w:r>
+        <w:rPr>
+          <w:rtl w:val="0"/>
+        </w:rPr>
+        <w:t xml:space="preserve">    return "Olá, $nome"</w:t>
+      </w:r>
+    </w:p>
+    <w:p>
+      <w:pPr>
+        <w:rPr/>
+      </w:pPr>
+      <w:r>
+        <w:rPr>
+          <w:rtl w:val="0"/>
+        </w:rPr>
+        <w:t xml:space="preserve">}</w:t>
+      </w:r>
+    </w:p>
+    <w:p>
+      <w:pPr>
+        <w:rPr/>
+      </w:pPr>
+      <w:r>
+        <w:rPr>
+          <w:rtl w:val="0"/>
+        </w:rPr>
+      </w:r>
+    </w:p>
+    <w:p>
+      <w:pPr>
+        <w:rPr/>
+      </w:pPr>
+      <w:r>
+        <w:rPr>
+          <w:rtl w:val="0"/>
+        </w:rPr>
+        <w:t xml:space="preserve">//função resumida com apenas uma linha</w:t>
+      </w:r>
+    </w:p>
+    <w:p>
+      <w:pPr>
+        <w:rPr/>
+      </w:pPr>
+      <w:r>
+        <w:rPr>
+          <w:rtl w:val="0"/>
+        </w:rPr>
+        <w:t xml:space="preserve">fun hello(nome:String) = "Olá, $nome"</w:t>
+      </w:r>
+    </w:p>
+    <w:p>
+      <w:pPr>
+        <w:rPr/>
+      </w:pPr>
+      <w:r>
+        <w:rPr>
+          <w:rtl w:val="0"/>
+        </w:rPr>
+      </w:r>
+    </w:p>
+    <w:p>
+      <w:pPr>
+        <w:rPr>
+          <w:b w:val="1"/>
+        </w:rPr>
+      </w:pPr>
+      <w:r>
+        <w:rPr>
+          <w:b w:val="1"/>
+          <w:rtl w:val="0"/>
+        </w:rPr>
+        <w:t xml:space="preserve">Ex2:</w:t>
+      </w:r>
+    </w:p>
+    <w:p>
+      <w:pPr>
+        <w:rPr/>
+      </w:pPr>
+      <w:r>
+        <w:rPr>
+          <w:rtl w:val="0"/>
+        </w:rPr>
+        <w:t xml:space="preserve">fun soma (a:Int,b:Int) = a + b</w:t>
+      </w:r>
+    </w:p>
+    <w:p>
+      <w:pPr>
+        <w:rPr/>
+      </w:pPr>
+      <w:r>
+        <w:rPr>
+          <w:rtl w:val="0"/>
+        </w:rPr>
+      </w:r>
+    </w:p>
+    <w:p>
+      <w:pPr>
+        <w:rPr/>
+      </w:pPr>
+      <w:r>
+        <w:rPr>
+          <w:rtl w:val="0"/>
+        </w:rPr>
+        <w:t xml:space="preserve">fun main() {</w:t>
+      </w:r>
+    </w:p>
+    <w:p>
+      <w:pPr>
+        <w:rPr/>
+      </w:pPr>
+      <w:r>
+        <w:rPr>
+          <w:rtl w:val="0"/>
+        </w:rPr>
+        <w:t xml:space="preserve">    println("O resultado da soma é ${soma(2,2)}")</w:t>
+      </w:r>
+    </w:p>
+    <w:p>
+      <w:pPr>
+        <w:rPr/>
+      </w:pPr>
+      <w:r>
+        <w:rPr>
+          <w:rtl w:val="0"/>
+        </w:rPr>
+        <w:t xml:space="preserve">}</w:t>
+      </w:r>
+    </w:p>
+    <w:p>
+      <w:pPr>
+        <w:rPr/>
+      </w:pPr>
+      <w:r>
+        <w:rPr>
+          <w:rtl w:val="0"/>
+        </w:rPr>
+      </w:r>
+    </w:p>
+    <w:p>
+      <w:pPr>
+        <w:rPr>
+          <w:b w:val="1"/>
+        </w:rPr>
+      </w:pPr>
+      <w:r>
+        <w:rPr>
+          <w:b w:val="1"/>
+          <w:rtl w:val="0"/>
+        </w:rPr>
+        <w:t xml:space="preserve">Incremento:</w:t>
+      </w:r>
+    </w:p>
+    <w:p>
+      <w:pPr>
+        <w:rPr/>
+      </w:pPr>
+      <w:r>
+        <w:rPr>
+          <w:rtl w:val="0"/>
+        </w:rPr>
+        <w:t xml:space="preserve">numero + 1 = numero++</w:t>
+      </w:r>
+    </w:p>
+    <w:p>
+      <w:pPr>
+        <w:rPr/>
+      </w:pPr>
+      <w:r>
+        <w:rPr>
+          <w:rtl w:val="0"/>
+        </w:rPr>
+        <w:t xml:space="preserve">numero++ utiliza o valor e depois soma +1</w:t>
+      </w:r>
+    </w:p>
+    <w:p>
+      <w:pPr>
+        <w:rPr/>
+      </w:pPr>
+      <w:r>
+        <w:rPr>
+          <w:rtl w:val="0"/>
+        </w:rPr>
+        <w:t xml:space="preserve">++numero soma +1 antes de utilizar o valor</w:t>
+      </w:r>
+    </w:p>
+    <w:p>
+      <w:pPr>
+        <w:rPr/>
+      </w:pPr>
+      <w:r>
+        <w:rPr>
+          <w:rtl w:val="0"/>
+        </w:rPr>
+      </w:r>
+    </w:p>
+    <w:p>
+      <w:pPr>
+        <w:rPr>
+          <w:b w:val="1"/>
+        </w:rPr>
+      </w:pPr>
+      <w:r>
+        <w:rPr>
+          <w:b w:val="1"/>
+          <w:rtl w:val="0"/>
+        </w:rPr>
+        <w:t xml:space="preserve">Ex:</w:t>
+      </w:r>
+    </w:p>
+    <w:p>
+      <w:pPr>
+        <w:rPr/>
+      </w:pPr>
+      <w:r>
+        <w:rPr>
+          <w:rtl w:val="0"/>
+        </w:rPr>
+      </w:r>
+    </w:p>
+    <w:p>
+      <w:pPr>
+        <w:rPr/>
+      </w:pPr>
+      <w:r>
+        <w:rPr>
+          <w:rtl w:val="0"/>
+        </w:rPr>
+        <w:t xml:space="preserve">//incremento</w:t>
+      </w:r>
+    </w:p>
+    <w:p>
+      <w:pPr>
+        <w:rPr/>
+      </w:pPr>
+      <w:r>
+        <w:rPr>
+          <w:rtl w:val="0"/>
+        </w:rPr>
+        <w:t xml:space="preserve">fun main() {</w:t>
+      </w:r>
+    </w:p>
+    <w:p>
+      <w:pPr>
+        <w:rPr/>
+      </w:pPr>
+      <w:r>
+        <w:rPr>
+          <w:rtl w:val="0"/>
+        </w:rPr>
+        <w:t xml:space="preserve">    var numero = 10</w:t>
+      </w:r>
+    </w:p>
+    <w:p>
+      <w:pPr>
+        <w:rPr/>
+      </w:pPr>
+      <w:r>
+        <w:rPr>
+          <w:rtl w:val="0"/>
+        </w:rPr>
+      </w:r>
+    </w:p>
+    <w:p>
+      <w:pPr>
+        <w:rPr/>
+      </w:pPr>
+      <w:r>
+        <w:rPr>
+          <w:rtl w:val="0"/>
+        </w:rPr>
+        <w:t xml:space="preserve">    println(numero)</w:t>
+      </w:r>
+    </w:p>
+    <w:p>
+      <w:pPr>
+        <w:rPr/>
+      </w:pPr>
+      <w:r>
+        <w:rPr>
+          <w:rtl w:val="0"/>
+        </w:rPr>
+      </w:r>
+    </w:p>
+    <w:p>
+      <w:pPr>
+        <w:rPr/>
+      </w:pPr>
+      <w:r>
+        <w:rPr>
+          <w:rtl w:val="0"/>
+        </w:rPr>
+        <w:t xml:space="preserve">    numero++</w:t>
+      </w:r>
+    </w:p>
+    <w:p>
+      <w:pPr>
+        <w:rPr/>
+      </w:pPr>
+      <w:r>
+        <w:rPr>
+          <w:rtl w:val="0"/>
+        </w:rPr>
+        <w:t xml:space="preserve">    println("numero++ = ${numero++}")</w:t>
+      </w:r>
+    </w:p>
+    <w:p>
+      <w:pPr>
+        <w:rPr/>
+      </w:pPr>
+      <w:r>
+        <w:rPr>
+          <w:rtl w:val="0"/>
+        </w:rPr>
+      </w:r>
+    </w:p>
+    <w:p>
+      <w:pPr>
+        <w:rPr/>
+      </w:pPr>
+      <w:r>
+        <w:rPr>
+          <w:rtl w:val="0"/>
+        </w:rPr>
+        <w:t xml:space="preserve">    numero--</w:t>
+      </w:r>
+    </w:p>
+    <w:p>
+      <w:pPr>
+        <w:rPr/>
+      </w:pPr>
+      <w:r>
+        <w:rPr>
+          <w:rtl w:val="0"/>
+        </w:rPr>
+        <w:t xml:space="preserve">    println("numero-- = ${numero--}")</w:t>
+      </w:r>
+    </w:p>
+    <w:p>
+      <w:pPr>
+        <w:rPr/>
+      </w:pPr>
+      <w:r>
+        <w:rPr>
+          <w:rtl w:val="0"/>
+        </w:rPr>
+      </w:r>
+    </w:p>
+    <w:p>
+      <w:pPr>
+        <w:rPr/>
+      </w:pPr>
+      <w:r>
+        <w:rPr>
+          <w:rtl w:val="0"/>
+        </w:rPr>
+        <w:t xml:space="preserve">    ++numero</w:t>
+      </w:r>
+    </w:p>
+    <w:p>
+      <w:pPr>
+        <w:rPr/>
+      </w:pPr>
+      <w:r>
+        <w:rPr>
+          <w:rtl w:val="0"/>
+        </w:rPr>
+        <w:t xml:space="preserve">    println("++numero = ${++numero}")</w:t>
+      </w:r>
+    </w:p>
+    <w:p>
+      <w:pPr>
+        <w:rPr/>
+      </w:pPr>
+      <w:r>
+        <w:rPr>
+          <w:rtl w:val="0"/>
+        </w:rPr>
+      </w:r>
+    </w:p>
+    <w:p>
+      <w:pPr>
+        <w:rPr/>
+      </w:pPr>
+      <w:r>
+        <w:rPr>
+          <w:rtl w:val="0"/>
+        </w:rPr>
+        <w:t xml:space="preserve">    --numero</w:t>
+      </w:r>
+    </w:p>
+    <w:p>
+      <w:pPr>
+        <w:rPr/>
+      </w:pPr>
+      <w:r>
+        <w:rPr>
+          <w:rtl w:val="0"/>
+        </w:rPr>
+        <w:t xml:space="preserve">    println("--numero = ${--numero}")</w:t>
+      </w:r>
+    </w:p>
+    <w:p>
+      <w:pPr>
+        <w:rPr/>
+      </w:pPr>
+      <w:r>
+        <w:rPr>
+          <w:rtl w:val="0"/>
+        </w:rPr>
+      </w:r>
+    </w:p>
+    <w:p>
+      <w:pPr>
+        <w:rPr/>
+      </w:pPr>
+      <w:r>
+        <w:rPr>
+          <w:rtl w:val="0"/>
+        </w:rPr>
+        <w:t xml:space="preserve">    numero += 2</w:t>
+      </w:r>
+    </w:p>
+    <w:p>
+      <w:pPr>
+        <w:rPr/>
+      </w:pPr>
+      <w:r>
+        <w:rPr>
+          <w:rtl w:val="0"/>
+        </w:rPr>
+        <w:t xml:space="preserve">    println("numero + 2 = $numero")</w:t>
+      </w:r>
+    </w:p>
+    <w:p>
+      <w:pPr>
+        <w:rPr/>
+      </w:pPr>
+      <w:r>
+        <w:rPr>
+          <w:rtl w:val="0"/>
+        </w:rPr>
+      </w:r>
+    </w:p>
+    <w:p>
+      <w:pPr>
+        <w:rPr/>
+      </w:pPr>
+      <w:r>
+        <w:rPr>
+          <w:rtl w:val="0"/>
+        </w:rPr>
+        <w:t xml:space="preserve">    numero -= 2</w:t>
+      </w:r>
+    </w:p>
+    <w:p>
+      <w:pPr>
+        <w:rPr/>
+      </w:pPr>
+      <w:r>
+        <w:rPr>
+          <w:rtl w:val="0"/>
+        </w:rPr>
+        <w:t xml:space="preserve">    println("numero - 2 = $numero")</w:t>
+      </w:r>
+    </w:p>
+    <w:p>
+      <w:pPr>
+        <w:rPr/>
+      </w:pPr>
+      <w:r>
+        <w:rPr>
+          <w:rtl w:val="0"/>
+        </w:rPr>
+      </w:r>
+    </w:p>
+    <w:p>
+      <w:pPr>
+        <w:rPr/>
+      </w:pPr>
+      <w:r>
+        <w:rPr>
+          <w:rtl w:val="0"/>
+        </w:rPr>
+        <w:t xml:space="preserve">    numero *= 2</w:t>
+      </w:r>
+    </w:p>
+    <w:p>
+      <w:pPr>
+        <w:rPr/>
+      </w:pPr>
+      <w:r>
+        <w:rPr>
+          <w:rtl w:val="0"/>
+        </w:rPr>
+        <w:t xml:space="preserve">    println("numero * 2 = $numero")</w:t>
+      </w:r>
+    </w:p>
+    <w:p>
+      <w:pPr>
+        <w:rPr/>
+      </w:pPr>
+      <w:r>
+        <w:rPr>
+          <w:rtl w:val="0"/>
+        </w:rPr>
+      </w:r>
+    </w:p>
+    <w:p>
+      <w:pPr>
+        <w:rPr/>
+      </w:pPr>
+      <w:r>
+        <w:rPr>
+          <w:rtl w:val="0"/>
+        </w:rPr>
+        <w:t xml:space="preserve">    numero /= 2</w:t>
+      </w:r>
+    </w:p>
+    <w:p>
+      <w:pPr>
+        <w:rPr/>
+      </w:pPr>
+      <w:r>
+        <w:rPr>
+          <w:rtl w:val="0"/>
+        </w:rPr>
+        <w:t xml:space="preserve">    println("numero / 2 = $numero")</w:t>
+      </w:r>
+    </w:p>
+    <w:p>
+      <w:pPr>
+        <w:rPr/>
+      </w:pPr>
+      <w:r>
+        <w:rPr>
+          <w:rtl w:val="0"/>
+        </w:rPr>
+      </w:r>
+    </w:p>
+    <w:p>
+      <w:pPr>
+        <w:rPr/>
+      </w:pPr>
+      <w:r>
+        <w:rPr>
+          <w:rtl w:val="0"/>
+        </w:rPr>
+        <w:t xml:space="preserve">    numero %= 3 //sobra/resto da divisão</w:t>
+      </w:r>
+    </w:p>
+    <w:p>
+      <w:pPr>
+        <w:rPr/>
+      </w:pPr>
+      <w:r>
+        <w:rPr>
+          <w:rtl w:val="0"/>
+        </w:rPr>
+        <w:t xml:space="preserve">    println("numero%= 3 = $numero")</w:t>
+      </w:r>
+    </w:p>
+    <w:p>
+      <w:pPr>
+        <w:rPr/>
+      </w:pPr>
+      <w:r>
+        <w:rPr>
+          <w:rtl w:val="0"/>
+        </w:rPr>
+      </w:r>
+    </w:p>
+    <w:p>
+      <w:pPr>
+        <w:rPr/>
+      </w:pPr>
+      <w:r>
+        <w:rPr>
+          <w:rtl w:val="0"/>
+        </w:rPr>
+      </w:r>
+    </w:p>
+    <w:p>
+      <w:pPr>
+        <w:rPr/>
+      </w:pPr>
+      <w:r>
+        <w:rPr>
+          <w:rtl w:val="0"/>
+        </w:rPr>
+        <w:t xml:space="preserve">}</w:t>
+      </w:r>
+    </w:p>
+    <w:p>
+      <w:pPr>
+        <w:rPr/>
+      </w:pPr>
+      <w:r>
+        <w:rPr>
+          <w:rtl w:val="0"/>
+        </w:rPr>
+      </w:r>
+    </w:p>
+    <w:p>
+      <w:pPr>
+        <w:rPr>
+          <w:b w:val="1"/>
+        </w:rPr>
+      </w:pPr>
+      <w:r>
+        <w:rPr>
+          <w:b w:val="1"/>
+          <w:rtl w:val="0"/>
+        </w:rPr>
+        <w:t xml:space="preserve">Controle de Fluxo</w:t>
+      </w:r>
+    </w:p>
+    <w:p>
+      <w:pPr>
+        <w:rPr>
+          <w:b w:val="1"/>
+        </w:rPr>
+      </w:pPr>
+      <w:r>
+        <w:rPr>
+          <w:b w:val="1"/>
+          <w:rtl w:val="0"/>
+        </w:rPr>
+        <w:t xml:space="preserve">Ex1:</w:t>
+      </w:r>
+    </w:p>
+    <w:p>
+      <w:pPr>
+        <w:rPr/>
+      </w:pPr>
+      <w:r>
+        <w:rPr>
+          <w:rtl w:val="0"/>
+        </w:rPr>
+        <w:t xml:space="preserve">//Controle de Fluxo</w:t>
+      </w:r>
+    </w:p>
+    <w:p>
+      <w:pPr>
+        <w:rPr/>
+      </w:pPr>
+      <w:r>
+        <w:rPr>
+          <w:rtl w:val="0"/>
+        </w:rPr>
+        <w:t xml:space="preserve">fun calculaMedia(media: Float) {</w:t>
+      </w:r>
+    </w:p>
+    <w:p>
+      <w:pPr>
+        <w:rPr/>
+      </w:pPr>
+      <w:r>
+        <w:rPr>
+          <w:rtl w:val="0"/>
+        </w:rPr>
+        <w:t xml:space="preserve">    if (media &gt;= 7) {</w:t>
+      </w:r>
+    </w:p>
+    <w:p>
+      <w:pPr>
+        <w:rPr/>
+      </w:pPr>
+      <w:r>
+        <w:rPr>
+          <w:rtl w:val="0"/>
+        </w:rPr>
+        <w:t xml:space="preserve">        println("Parabéns, sua média é $media e você foi aprovado!")</w:t>
+      </w:r>
+    </w:p>
+    <w:p>
+      <w:pPr>
+        <w:rPr/>
+      </w:pPr>
+      <w:r>
+        <w:rPr>
+          <w:rtl w:val="0"/>
+        </w:rPr>
+        <w:t xml:space="preserve">    } else {</w:t>
+      </w:r>
+    </w:p>
+    <w:p>
+      <w:pPr>
+        <w:rPr/>
+      </w:pPr>
+      <w:r>
+        <w:rPr>
+          <w:rtl w:val="0"/>
+        </w:rPr>
+        <w:t xml:space="preserve">        println("Que pena, sua média é $media e você foi reprovado!")</w:t>
+      </w:r>
+    </w:p>
+    <w:p>
+      <w:pPr>
+        <w:rPr/>
+      </w:pPr>
+      <w:r>
+        <w:rPr>
+          <w:rtl w:val="0"/>
+        </w:rPr>
+        <w:t xml:space="preserve">    }</w:t>
+      </w:r>
+    </w:p>
+    <w:p>
+      <w:pPr>
+        <w:rPr/>
+      </w:pPr>
+      <w:r>
+        <w:rPr>
+          <w:rtl w:val="0"/>
+        </w:rPr>
+        <w:t xml:space="preserve">}</w:t>
+      </w:r>
+    </w:p>
+    <w:p>
+      <w:pPr>
+        <w:rPr/>
+      </w:pPr>
+      <w:r>
+        <w:rPr>
+          <w:rtl w:val="0"/>
+        </w:rPr>
+      </w:r>
+    </w:p>
+    <w:p>
+      <w:pPr>
+        <w:rPr/>
+      </w:pPr>
+      <w:r>
+        <w:rPr>
+          <w:rtl w:val="0"/>
+        </w:rPr>
+        <w:t xml:space="preserve">fun main() {</w:t>
+      </w:r>
+    </w:p>
+    <w:p>
+      <w:pPr>
+        <w:rPr/>
+      </w:pPr>
+      <w:r>
+        <w:rPr>
+          <w:rtl w:val="0"/>
+        </w:rPr>
+        <w:t xml:space="preserve">    val a: Float = 7f</w:t>
+      </w:r>
+    </w:p>
+    <w:p>
+      <w:pPr>
+        <w:rPr/>
+      </w:pPr>
+      <w:r>
+        <w:rPr>
+          <w:rtl w:val="0"/>
+        </w:rPr>
+        <w:t xml:space="preserve">    val b: Float = 5f</w:t>
+      </w:r>
+    </w:p>
+    <w:p>
+      <w:pPr>
+        <w:rPr/>
+      </w:pPr>
+      <w:r>
+        <w:rPr>
+          <w:rtl w:val="0"/>
+        </w:rPr>
+        <w:t xml:space="preserve">    val c: Float = 6f</w:t>
+      </w:r>
+    </w:p>
+    <w:p>
+      <w:pPr>
+        <w:rPr/>
+      </w:pPr>
+      <w:r>
+        <w:rPr>
+          <w:rtl w:val="0"/>
+        </w:rPr>
+      </w:r>
+    </w:p>
+    <w:p>
+      <w:pPr>
+        <w:rPr/>
+      </w:pPr>
+      <w:r>
+        <w:rPr>
+          <w:rtl w:val="0"/>
+        </w:rPr>
+        <w:t xml:space="preserve">    calculaMedia(media=(a+b+c)/3)</w:t>
+      </w:r>
+    </w:p>
+    <w:p>
+      <w:pPr>
+        <w:rPr/>
+      </w:pPr>
+      <w:r>
+        <w:rPr>
+          <w:rtl w:val="0"/>
+        </w:rPr>
+        <w:t xml:space="preserve">    </w:t>
+      </w:r>
+    </w:p>
+    <w:p>
+      <w:pPr>
+        <w:rPr/>
+      </w:pPr>
+      <w:r>
+        <w:rPr>
+          <w:rtl w:val="0"/>
+        </w:rPr>
+        <w:t xml:space="preserve">}</w:t>
+      </w:r>
+    </w:p>
+    <w:p>
+      <w:pPr>
+        <w:rPr/>
+      </w:pPr>
+      <w:r>
+        <w:rPr>
+          <w:rtl w:val="0"/>
+        </w:rPr>
+      </w:r>
+    </w:p>
+    <w:p>
+      <w:pPr>
+        <w:rPr>
+          <w:b w:val="1"/>
+        </w:rPr>
+      </w:pPr>
+      <w:r>
+        <w:rPr>
+          <w:b w:val="1"/>
+          <w:rtl w:val="0"/>
+        </w:rPr>
+        <w:t xml:space="preserve">Ex2:</w:t>
+      </w:r>
+    </w:p>
+    <w:p>
+      <w:pPr>
+        <w:rPr/>
+      </w:pPr>
+      <w:r>
+        <w:rPr>
+          <w:rtl w:val="0"/>
+        </w:rPr>
+        <w:t xml:space="preserve">//Controle de Fluxo</w:t>
+      </w:r>
+    </w:p>
+    <w:p>
+      <w:pPr>
+        <w:rPr/>
+      </w:pPr>
+      <w:r>
+        <w:rPr>
+          <w:rtl w:val="0"/>
+        </w:rPr>
+        <w:t xml:space="preserve">fun calculaBonus(cargo:String, salario:Float): Float{</w:t>
+      </w:r>
+    </w:p>
+    <w:p>
+      <w:pPr>
+        <w:rPr/>
+      </w:pPr>
+      <w:r>
+        <w:rPr>
+          <w:rtl w:val="0"/>
+        </w:rPr>
+        <w:t xml:space="preserve">    //Gerente, Coordenador e Líder</w:t>
+      </w:r>
+    </w:p>
+    <w:p>
+      <w:pPr>
+        <w:rPr/>
+      </w:pPr>
+      <w:r>
+        <w:rPr>
+          <w:rtl w:val="0"/>
+        </w:rPr>
+      </w:r>
+    </w:p>
+    <w:p>
+      <w:pPr>
+        <w:rPr/>
+      </w:pPr>
+      <w:r>
+        <w:rPr>
+          <w:rtl w:val="0"/>
+        </w:rPr>
+        <w:t xml:space="preserve">    val bonus:Float</w:t>
+      </w:r>
+    </w:p>
+    <w:p>
+      <w:pPr>
+        <w:rPr/>
+      </w:pPr>
+      <w:r>
+        <w:rPr>
+          <w:rtl w:val="0"/>
+        </w:rPr>
+        <w:t xml:space="preserve">    if (cargo == "Gerente"){</w:t>
+      </w:r>
+    </w:p>
+    <w:p>
+      <w:pPr>
+        <w:rPr/>
+      </w:pPr>
+      <w:r>
+        <w:rPr>
+          <w:rtl w:val="0"/>
+        </w:rPr>
+        <w:t xml:space="preserve">        bonus = salario * 0.5f</w:t>
+      </w:r>
+    </w:p>
+    <w:p>
+      <w:pPr>
+        <w:rPr/>
+      </w:pPr>
+      <w:r>
+        <w:rPr>
+          <w:rtl w:val="0"/>
+        </w:rPr>
+        <w:t xml:space="preserve">    } else if (cargo == "Coordenador"){</w:t>
+      </w:r>
+    </w:p>
+    <w:p>
+      <w:pPr>
+        <w:rPr/>
+      </w:pPr>
+      <w:r>
+        <w:rPr>
+          <w:rtl w:val="0"/>
+        </w:rPr>
+        <w:t xml:space="preserve">        bonus = salario * 0.3f</w:t>
+      </w:r>
+    </w:p>
+    <w:p>
+      <w:pPr>
+        <w:rPr/>
+      </w:pPr>
+      <w:r>
+        <w:rPr>
+          <w:rtl w:val="0"/>
+        </w:rPr>
+        <w:t xml:space="preserve">    }else{</w:t>
+      </w:r>
+    </w:p>
+    <w:p>
+      <w:pPr>
+        <w:rPr/>
+      </w:pPr>
+      <w:r>
+        <w:rPr>
+          <w:rtl w:val="0"/>
+        </w:rPr>
+        <w:t xml:space="preserve">        bonus = salario * 0.1f</w:t>
+      </w:r>
+    </w:p>
+    <w:p>
+      <w:pPr>
+        <w:rPr/>
+      </w:pPr>
+      <w:r>
+        <w:rPr>
+          <w:rtl w:val="0"/>
+        </w:rPr>
+        <w:t xml:space="preserve">    }</w:t>
+      </w:r>
+    </w:p>
+    <w:p>
+      <w:pPr>
+        <w:rPr/>
+      </w:pPr>
+      <w:r>
+        <w:rPr>
+          <w:rtl w:val="0"/>
+        </w:rPr>
+        <w:t xml:space="preserve">    //tem que ter retorno senão dá erro</w:t>
+      </w:r>
+    </w:p>
+    <w:p>
+      <w:pPr>
+        <w:rPr/>
+      </w:pPr>
+      <w:r>
+        <w:rPr>
+          <w:rtl w:val="0"/>
+        </w:rPr>
+        <w:t xml:space="preserve">    return bonus</w:t>
+      </w:r>
+    </w:p>
+    <w:p>
+      <w:pPr>
+        <w:rPr/>
+      </w:pPr>
+      <w:r>
+        <w:rPr>
+          <w:rtl w:val="0"/>
+        </w:rPr>
+        <w:t xml:space="preserve">}</w:t>
+      </w:r>
+    </w:p>
+    <w:p>
+      <w:pPr>
+        <w:rPr/>
+      </w:pPr>
+      <w:r>
+        <w:rPr>
+          <w:rtl w:val="0"/>
+        </w:rPr>
+      </w:r>
+    </w:p>
+    <w:p>
+      <w:pPr>
+        <w:rPr/>
+      </w:pPr>
+      <w:r>
+        <w:rPr>
+          <w:rtl w:val="0"/>
+        </w:rPr>
+        <w:t xml:space="preserve">fun main() {</w:t>
+      </w:r>
+    </w:p>
+    <w:p>
+      <w:pPr>
+        <w:rPr/>
+      </w:pPr>
+      <w:r>
+        <w:rPr>
+          <w:rtl w:val="0"/>
+        </w:rPr>
+        <w:t xml:space="preserve">    println("Gerente, seu bônus será de: " + calculaBonus(cargo = "Gerente", salario = 2000f))</w:t>
+      </w:r>
+    </w:p>
+    <w:p>
+      <w:pPr>
+        <w:rPr/>
+      </w:pPr>
+      <w:r>
+        <w:rPr>
+          <w:rtl w:val="0"/>
+        </w:rPr>
+        <w:t xml:space="preserve">    println("Coordenador, seu bônus será de: " + calculaBonus(cargo = "Coordenador", salario = 1500f))</w:t>
+      </w:r>
+    </w:p>
+    <w:p>
+      <w:pPr>
+        <w:rPr/>
+      </w:pPr>
+      <w:r>
+        <w:rPr>
+          <w:rtl w:val="0"/>
+        </w:rPr>
+        <w:t xml:space="preserve">    println("Líder, seu bônus será de: " + calculaBonus(cargo = "Líder", salario = 1000f))</w:t>
+      </w:r>
+    </w:p>
+    <w:p>
+      <w:pPr>
+        <w:rPr/>
+      </w:pPr>
+      <w:r>
+        <w:rPr>
+          <w:rtl w:val="0"/>
+        </w:rPr>
+        <w:t xml:space="preserve">}</w:t>
+      </w:r>
+    </w:p>
+    <w:p>
+      <w:pPr>
+        <w:rPr/>
+      </w:pPr>
+      <w:r>
+        <w:rPr>
+          <w:rtl w:val="0"/>
+        </w:rPr>
+      </w:r>
+    </w:p>
+    <w:p>
+      <w:pPr>
+        <w:rPr>
+          <w:b w:val="1"/>
+        </w:rPr>
+      </w:pPr>
+      <w:r>
+        <w:rPr>
+          <w:rtl w:val="0"/>
+        </w:rPr>
       </w:r>
     </w:p>
     <w:p>

</xml_diff>